<commit_message>
Destroyable background setup update
</commit_message>
<xml_diff>
--- a/Documentation/Art_instruction.docx
+++ b/Documentation/Art_instruction.docx
@@ -3,11 +3,6 @@
 <w:document xmlns:wpc="http://schemas.microsoft.com/office/word/2010/wordprocessingCanvas" xmlns:cx="http://schemas.microsoft.com/office/drawing/2014/chartex" xmlns:cx1="http://schemas.microsoft.com/office/drawing/2015/9/8/chartex" xmlns:cx2="http://schemas.microsoft.com/office/drawing/2015/10/21/chartex" xmlns:mc="http://schemas.openxmlformats.org/markup-compatibility/2006" xmlns:o="urn:schemas-microsoft-com:office:office" xmlns:r="http://schemas.openxmlformats.org/officeDocument/2006/relationships" xmlns:m="http://schemas.openxmlformats.org/officeDocument/2006/math" xmlns:v="urn:schemas-microsoft-com:vml" xmlns:wp14="http://schemas.microsoft.com/office/word/2010/wordprocessingDrawing" xmlns:wp="http://schemas.openxmlformats.org/drawingml/2006/wordprocessingDrawing" xmlns:w10="urn:schemas-microsoft-com:office:word" xmlns:w="http://schemas.openxmlformats.org/wordprocessingml/2006/main" xmlns:w14="http://schemas.microsoft.com/office/word/2010/wordml" xmlns:w15="http://schemas.microsoft.com/office/word/2012/wordml" xmlns:w16se="http://schemas.microsoft.com/office/word/2015/wordml/symex" xmlns:wpg="http://schemas.microsoft.com/office/word/2010/wordprocessingGroup" xmlns:wpi="http://schemas.microsoft.com/office/word/2010/wordprocessingInk" xmlns:wne="http://schemas.microsoft.com/office/word/2006/wordml" xmlns:wps="http://schemas.microsoft.com/office/word/2010/wordprocessingShape" mc:Ignorable="w14 w15 w16se wp14">
   <w:body>
     <w:p>
-      <w:pPr>
-        <w:rPr>
-          <w:rFonts w:hint="eastAsia"/>
-        </w:rPr>
-      </w:pPr>
       <w:r>
         <w:t xml:space="preserve">For </w:t>
       </w:r>
@@ -31,25 +26,23 @@
     </w:p>
     <w:p>
       <w:r>
-        <w:t xml:space="preserve">First you need to finish your art, then cut the art into 40x40, a total of 1600 pieces 36x36 pixel of .tga file. An example: </w:t>
-      </w:r>
-      <w:r>
-        <w:t>“Static_Background1.tga”</w:t>
-      </w:r>
-      <w:r>
-        <w:t xml:space="preserve">, </w:t>
-      </w:r>
-      <w:r>
-        <w:t>“Static_Background</w:t>
-      </w:r>
-      <w:r>
-        <w:t>2</w:t>
-      </w:r>
-      <w:r>
-        <w:t>.tga”</w:t>
-      </w:r>
-      <w:r>
-        <w:t xml:space="preserve"> etc…</w:t>
+        <w:t>First you need to finish your art, then cut the art into 40x40, a total of 1600 pieces 36x36 pixel of .</w:t>
+      </w:r>
+      <w:proofErr w:type="spellStart"/>
+      <w:r>
+        <w:t>tga</w:t>
+      </w:r>
+      <w:proofErr w:type="spellEnd"/>
+      <w:r>
+        <w:t xml:space="preserve"> file. An example: “Static_Background1.tga”, “Static_Background2.tga” </w:t>
+      </w:r>
+      <w:proofErr w:type="spellStart"/>
+      <w:r>
+        <w:t>etc</w:t>
+      </w:r>
+      <w:proofErr w:type="spellEnd"/>
+      <w:r>
+        <w:t>…</w:t>
       </w:r>
     </w:p>
     <w:p>
@@ -96,7 +89,15 @@
     </w:p>
     <w:p>
       <w:r>
-        <w:t>So at the end you will give me a zip file with 1600 pieces of 36x36 pixel “Static_Background?.tga”</w:t>
+        <w:t>So at the end you will give me a zip file with 1600 pieces of 36x36 pixel “Static_Background?.</w:t>
+      </w:r>
+      <w:proofErr w:type="spellStart"/>
+      <w:r>
+        <w:t>tga</w:t>
+      </w:r>
+      <w:proofErr w:type="spellEnd"/>
+      <w:r>
+        <w:t>”</w:t>
       </w:r>
     </w:p>
     <w:p>
@@ -155,16 +156,7 @@
     </w:p>
     <w:p>
       <w:r>
-        <w:t>Alphabet</w:t>
-      </w:r>
-      <w:r>
-        <w:t xml:space="preserve"> &amp; </w:t>
-      </w:r>
-      <w:r>
-        <w:t>Numbers</w:t>
-      </w:r>
-      <w:r>
-        <w:t>:</w:t>
+        <w:t>Alphabet &amp; Numbers:</w:t>
       </w:r>
     </w:p>
     <w:p>
@@ -189,8 +181,6 @@
       <w:r>
         <w:t>Second week weed need finish the art and it will look exactly like the picture below.</w:t>
       </w:r>
-      <w:bookmarkStart w:id="0" w:name="_GoBack"/>
-      <w:bookmarkEnd w:id="0"/>
     </w:p>
     <w:p>
       <w:r>
@@ -233,6 +223,16 @@
           </wp:inline>
         </w:drawing>
       </w:r>
+    </w:p>
+    <w:p/>
+    <w:p>
+      <w:r>
+        <w:t>For Eve:</w:t>
+      </w:r>
+    </w:p>
+    <w:p>
+      <w:bookmarkStart w:id="0" w:name="_GoBack"/>
+      <w:bookmarkEnd w:id="0"/>
     </w:p>
     <w:sectPr>
       <w:pgSz w:w="12240" w:h="15840"/>

</xml_diff>